<commit_message>
ADDED Ryzen specs to the doc
</commit_message>
<xml_diff>
--- a/Documentacion.docx
+++ b/Documentacion.docx
@@ -56,6 +56,172 @@
       </w:pPr>
       <w:r>
         <w:t>Curs 2022-2023</w:t>
+      </w:r>
+    </w:p>
+    <w:p>
+      <w:pPr>
+        <w:pStyle w:val="Ttulo2"/>
+      </w:pPr>
+      <w:r>
+        <w:lastRenderedPageBreak/>
+        <w:t>Paràmetres</w:t>
+      </w:r>
+    </w:p>
+    <w:p>
+      <w:pPr>
+        <w:pStyle w:val="Ttulo3"/>
+      </w:pPr>
+      <w:r>
+        <w:t>Intel Core i9-12900KS</w:t>
+      </w:r>
+    </w:p>
+    <w:p/>
+    <w:p>
+      <w:pPr>
+        <w:pStyle w:val="Ttulo3"/>
+      </w:pPr>
+      <w:r>
+        <w:t>Amd Ryzen 7 5800</w:t>
+      </w:r>
+    </w:p>
+    <w:p>
+      <w:r>
+        <w:t>3.</w:t>
+      </w:r>
+    </w:p>
+    <w:p>
+      <w:hyperlink r:id="rId7" w:history="1">
+        <w:r>
+          <w:rPr>
+            <w:rStyle w:val="Hipervnculo"/>
+          </w:rPr>
+          <w:t>Cache L1(instruction)</w:t>
+        </w:r>
+      </w:hyperlink>
+      <w:r>
+        <w:t>: 8x32KB 8-way set associative</w:t>
+      </w:r>
+    </w:p>
+    <w:p>
+      <w:hyperlink r:id="rId8" w:history="1">
+        <w:r>
+          <w:rPr>
+            <w:rStyle w:val="Hipervnculo"/>
+          </w:rPr>
+          <w:t>Cache L</w:t>
+        </w:r>
+        <w:r>
+          <w:rPr>
+            <w:rStyle w:val="Hipervnculo"/>
+          </w:rPr>
+          <w:t>1</w:t>
+        </w:r>
+        <w:r>
+          <w:rPr>
+            <w:rStyle w:val="Hipervnculo"/>
+          </w:rPr>
+          <w:t>(data)</w:t>
+        </w:r>
+      </w:hyperlink>
+      <w:r>
+        <w:t>:8x32KB 8-way set associative.</w:t>
+      </w:r>
+    </w:p>
+    <w:p>
+      <w:hyperlink r:id="rId9" w:history="1">
+        <w:r>
+          <w:rPr>
+            <w:rStyle w:val="Hipervnculo"/>
+          </w:rPr>
+          <w:t>Cache L2</w:t>
+        </w:r>
+      </w:hyperlink>
+      <w:r>
+        <w:t>: 8x512KB 8-way set associative.</w:t>
+      </w:r>
+    </w:p>
+    <w:p>
+      <w:r>
+        <w:t>Algoritmo de reemplazo: LRU</w:t>
+      </w:r>
+    </w:p>
+    <w:p>
+      <w:r>
+        <w:t>4.</w:t>
+      </w:r>
+    </w:p>
+    <w:p>
+      <w:hyperlink r:id="rId10" w:history="1">
+        <w:r>
+          <w:rPr>
+            <w:rStyle w:val="Hipervnculo"/>
+          </w:rPr>
+          <w:t>Data width</w:t>
+        </w:r>
+      </w:hyperlink>
+      <w:r>
+        <w:t>: 64bit</w:t>
+      </w:r>
+    </w:p>
+    <w:p>
+      <w:hyperlink r:id="rId11" w:history="1">
+        <w:r>
+          <w:rPr>
+            <w:rStyle w:val="Hipervnculo"/>
+          </w:rPr>
+          <w:t>Latency</w:t>
+        </w:r>
+      </w:hyperlink>
+      <w:r>
+        <w:t xml:space="preserve">: 13,84ns </w:t>
+      </w:r>
+    </w:p>
+    <w:p>
+      <w:r>
+        <w:t>5.</w:t>
+      </w:r>
+    </w:p>
+    <w:p>
+      <w:r>
+        <w:drawing>
+          <wp:inline distT="0" distB="0" distL="0" distR="0" wp14:anchorId="5FC71DA8" wp14:editId="4BDA9B73">
+            <wp:extent cx="4101737" cy="2096690"/>
+            <wp:effectExtent l="0" t="0" r="0" b="0"/>
+            <wp:docPr id="1" name="Imagen 1" descr="Texto&#10;&#10;Descripción generada automáticamente">
+              <a:hlinkClick xmlns:a="http://schemas.openxmlformats.org/drawingml/2006/main" r:id="rId12"/>
+            </wp:docPr>
+            <wp:cNvGraphicFramePr>
+              <a:graphicFrameLocks xmlns:a="http://schemas.openxmlformats.org/drawingml/2006/main" noChangeAspect="1"/>
+            </wp:cNvGraphicFramePr>
+            <a:graphic xmlns:a="http://schemas.openxmlformats.org/drawingml/2006/main">
+              <a:graphicData uri="http://schemas.openxmlformats.org/drawingml/2006/picture">
+                <pic:pic xmlns:pic="http://schemas.openxmlformats.org/drawingml/2006/picture">
+                  <pic:nvPicPr>
+                    <pic:cNvPr id="1" name="Imagen 1" descr="Texto&#10;&#10;Descripción generada automáticamente">
+                      <a:hlinkClick r:id="rId12"/>
+                    </pic:cNvPr>
+                    <pic:cNvPicPr/>
+                  </pic:nvPicPr>
+                  <pic:blipFill>
+                    <a:blip r:embed="rId13"/>
+                    <a:stretch>
+                      <a:fillRect/>
+                    </a:stretch>
+                  </pic:blipFill>
+                  <pic:spPr>
+                    <a:xfrm>
+                      <a:off x="0" y="0"/>
+                      <a:ext cx="4109081" cy="2100444"/>
+                    </a:xfrm>
+                    <a:prstGeom prst="rect">
+                      <a:avLst/>
+                    </a:prstGeom>
+                  </pic:spPr>
+                </pic:pic>
+              </a:graphicData>
+            </a:graphic>
+          </wp:inline>
+        </w:drawing>
       </w:r>
     </w:p>
     <w:sectPr>
@@ -66,6 +232,56 @@
     </w:sectPr>
   </w:body>
 </w:document>
+</file>
+
+<file path=word/endnotes.xml><?xml version="1.0" encoding="utf-8"?>
+<w:endnotes xmlns:wpc="http://schemas.microsoft.com/office/word/2010/wordprocessingCanvas" xmlns:cx="http://schemas.microsoft.com/office/drawing/2014/chartex" xmlns:cx1="http://schemas.microsoft.com/office/drawing/2015/9/8/chartex" xmlns:cx2="http://schemas.microsoft.com/office/drawing/2015/10/21/chartex" xmlns:cx3="http://schemas.microsoft.com/office/drawing/2016/5/9/chartex" xmlns:cx4="http://schemas.microsoft.com/office/drawing/2016/5/10/chartex" xmlns:cx5="http://schemas.microsoft.com/office/drawing/2016/5/11/chartex" xmlns:cx6="http://schemas.microsoft.com/office/drawing/2016/5/12/chartex" xmlns:cx7="http://schemas.microsoft.com/office/drawing/2016/5/13/chartex" xmlns:cx8="http://schemas.microsoft.com/office/drawing/2016/5/14/chartex" xmlns:mc="http://schemas.openxmlformats.org/markup-compatibility/2006" xmlns:aink="http://schemas.microsoft.com/office/drawing/2016/ink" xmlns:am3d="http://schemas.microsoft.com/office/drawing/2017/model3d" xmlns:o="urn:schemas-microsoft-com:office:office" xmlns:oel="http://schemas.microsoft.com/office/2019/extlst" xmlns:r="http://schemas.openxmlformats.org/officeDocument/2006/relationships" xmlns:m="http://schemas.openxmlformats.org/officeDocument/2006/math" xmlns:v="urn:schemas-microsoft-com:vml" xmlns:wp14="http://schemas.microsoft.com/office/word/2010/wordprocessingDrawing" xmlns:wp="http://schemas.openxmlformats.org/drawingml/2006/wordprocessingDrawing" xmlns:w10="urn:schemas-microsoft-com:office:word" xmlns:w="http://schemas.openxmlformats.org/wordprocessingml/2006/main" xmlns:w14="http://schemas.microsoft.com/office/word/2010/wordml" xmlns:w15="http://schemas.microsoft.com/office/word/2012/wordml" xmlns:w16cex="http://schemas.microsoft.com/office/word/2018/wordml/cex" xmlns:w16cid="http://schemas.microsoft.com/office/word/2016/wordml/cid" xmlns:w16="http://schemas.microsoft.com/office/word/2018/wordml" xmlns:w16sdtdh="http://schemas.microsoft.com/office/word/2020/wordml/sdtdatahash" xmlns:w16se="http://schemas.microsoft.com/office/word/2015/wordml/symex" xmlns:wpg="http://schemas.microsoft.com/office/word/2010/wordprocessingGroup" xmlns:wpi="http://schemas.microsoft.com/office/word/2010/wordprocessingInk" xmlns:wne="http://schemas.microsoft.com/office/word/2006/wordml" xmlns:wps="http://schemas.microsoft.com/office/word/2010/wordprocessingShape" mc:Ignorable="w14 w15 w16se w16cid w16 w16cex w16sdtdh wp14">
+  <w:endnote w:type="separator" w:id="-1">
+    <w:p>
+      <w:pPr>
+        <w:spacing w:after="0" w:line="240" w:lineRule="auto"/>
+      </w:pPr>
+      <w:r>
+        <w:separator/>
+      </w:r>
+    </w:p>
+  </w:endnote>
+  <w:endnote w:type="continuationSeparator" w:id="0">
+    <w:p>
+      <w:pPr>
+        <w:spacing w:after="0" w:line="240" w:lineRule="auto"/>
+      </w:pPr>
+      <w:r>
+        <w:continuationSeparator/>
+      </w:r>
+    </w:p>
+  </w:endnote>
+</w:endnotes>
+</file>
+
+<file path=word/footnotes.xml><?xml version="1.0" encoding="utf-8"?>
+<w:footnotes xmlns:wpc="http://schemas.microsoft.com/office/word/2010/wordprocessingCanvas" xmlns:cx="http://schemas.microsoft.com/office/drawing/2014/chartex" xmlns:cx1="http://schemas.microsoft.com/office/drawing/2015/9/8/chartex" xmlns:cx2="http://schemas.microsoft.com/office/drawing/2015/10/21/chartex" xmlns:cx3="http://schemas.microsoft.com/office/drawing/2016/5/9/chartex" xmlns:cx4="http://schemas.microsoft.com/office/drawing/2016/5/10/chartex" xmlns:cx5="http://schemas.microsoft.com/office/drawing/2016/5/11/chartex" xmlns:cx6="http://schemas.microsoft.com/office/drawing/2016/5/12/chartex" xmlns:cx7="http://schemas.microsoft.com/office/drawing/2016/5/13/chartex" xmlns:cx8="http://schemas.microsoft.com/office/drawing/2016/5/14/chartex" xmlns:mc="http://schemas.openxmlformats.org/markup-compatibility/2006" xmlns:aink="http://schemas.microsoft.com/office/drawing/2016/ink" xmlns:am3d="http://schemas.microsoft.com/office/drawing/2017/model3d" xmlns:o="urn:schemas-microsoft-com:office:office" xmlns:oel="http://schemas.microsoft.com/office/2019/extlst" xmlns:r="http://schemas.openxmlformats.org/officeDocument/2006/relationships" xmlns:m="http://schemas.openxmlformats.org/officeDocument/2006/math" xmlns:v="urn:schemas-microsoft-com:vml" xmlns:wp14="http://schemas.microsoft.com/office/word/2010/wordprocessingDrawing" xmlns:wp="http://schemas.openxmlformats.org/drawingml/2006/wordprocessingDrawing" xmlns:w10="urn:schemas-microsoft-com:office:word" xmlns:w="http://schemas.openxmlformats.org/wordprocessingml/2006/main" xmlns:w14="http://schemas.microsoft.com/office/word/2010/wordml" xmlns:w15="http://schemas.microsoft.com/office/word/2012/wordml" xmlns:w16cex="http://schemas.microsoft.com/office/word/2018/wordml/cex" xmlns:w16cid="http://schemas.microsoft.com/office/word/2016/wordml/cid" xmlns:w16="http://schemas.microsoft.com/office/word/2018/wordml" xmlns:w16sdtdh="http://schemas.microsoft.com/office/word/2020/wordml/sdtdatahash" xmlns:w16se="http://schemas.microsoft.com/office/word/2015/wordml/symex" xmlns:wpg="http://schemas.microsoft.com/office/word/2010/wordprocessingGroup" xmlns:wpi="http://schemas.microsoft.com/office/word/2010/wordprocessingInk" xmlns:wne="http://schemas.microsoft.com/office/word/2006/wordml" xmlns:wps="http://schemas.microsoft.com/office/word/2010/wordprocessingShape" mc:Ignorable="w14 w15 w16se w16cid w16 w16cex w16sdtdh wp14">
+  <w:footnote w:type="separator" w:id="-1">
+    <w:p>
+      <w:pPr>
+        <w:spacing w:after="0" w:line="240" w:lineRule="auto"/>
+      </w:pPr>
+      <w:r>
+        <w:separator/>
+      </w:r>
+    </w:p>
+  </w:footnote>
+  <w:footnote w:type="continuationSeparator" w:id="0">
+    <w:p>
+      <w:pPr>
+        <w:spacing w:after="0" w:line="240" w:lineRule="auto"/>
+      </w:pPr>
+      <w:r>
+        <w:continuationSeparator/>
+      </w:r>
+    </w:p>
+  </w:footnote>
+</w:footnotes>
 </file>
 
 <file path=word/styles.xml><?xml version="1.0" encoding="utf-8"?>
@@ -488,6 +704,50 @@
       <w:szCs w:val="32"/>
     </w:rPr>
   </w:style>
+  <w:style w:type="paragraph" w:styleId="Ttulo2">
+    <w:name w:val="heading 2"/>
+    <w:basedOn w:val="Normal"/>
+    <w:next w:val="Normal"/>
+    <w:link w:val="Ttulo2Car"/>
+    <w:uiPriority w:val="9"/>
+    <w:unhideWhenUsed/>
+    <w:qFormat/>
+    <w:rsid w:val="006E3485"/>
+    <w:pPr>
+      <w:keepNext/>
+      <w:keepLines/>
+      <w:spacing w:before="40" w:after="0"/>
+      <w:outlineLvl w:val="1"/>
+    </w:pPr>
+    <w:rPr>
+      <w:rFonts w:asciiTheme="majorHAnsi" w:eastAsiaTheme="majorEastAsia" w:hAnsiTheme="majorHAnsi" w:cstheme="majorBidi"/>
+      <w:color w:val="2F5496" w:themeColor="accent1" w:themeShade="BF"/>
+      <w:sz w:val="36"/>
+      <w:szCs w:val="26"/>
+    </w:rPr>
+  </w:style>
+  <w:style w:type="paragraph" w:styleId="Ttulo3">
+    <w:name w:val="heading 3"/>
+    <w:basedOn w:val="Normal"/>
+    <w:next w:val="Normal"/>
+    <w:link w:val="Ttulo3Car"/>
+    <w:uiPriority w:val="9"/>
+    <w:unhideWhenUsed/>
+    <w:qFormat/>
+    <w:rsid w:val="006E3485"/>
+    <w:pPr>
+      <w:keepNext/>
+      <w:keepLines/>
+      <w:spacing w:before="40" w:after="0"/>
+      <w:outlineLvl w:val="2"/>
+    </w:pPr>
+    <w:rPr>
+      <w:rFonts w:asciiTheme="majorHAnsi" w:eastAsiaTheme="majorEastAsia" w:hAnsiTheme="majorHAnsi" w:cstheme="majorBidi"/>
+      <w:color w:val="1F3763" w:themeColor="accent1" w:themeShade="7F"/>
+      <w:sz w:val="24"/>
+      <w:szCs w:val="24"/>
+    </w:rPr>
+  </w:style>
   <w:style w:type="character" w:default="1" w:styleId="Fuentedeprrafopredeter">
     <w:name w:val="Default Paragraph Font"/>
     <w:uiPriority w:val="1"/>
@@ -526,6 +786,107 @@
       <w:color w:val="2F5496" w:themeColor="accent1" w:themeShade="BF"/>
       <w:sz w:val="72"/>
       <w:szCs w:val="32"/>
+    </w:rPr>
+  </w:style>
+  <w:style w:type="paragraph" w:styleId="Encabezado">
+    <w:name w:val="header"/>
+    <w:basedOn w:val="Normal"/>
+    <w:link w:val="EncabezadoCar"/>
+    <w:uiPriority w:val="99"/>
+    <w:unhideWhenUsed/>
+    <w:rsid w:val="006E3485"/>
+    <w:pPr>
+      <w:tabs>
+        <w:tab w:val="center" w:pos="4252"/>
+        <w:tab w:val="right" w:pos="8504"/>
+      </w:tabs>
+      <w:spacing w:after="0" w:line="240" w:lineRule="auto"/>
+    </w:pPr>
+  </w:style>
+  <w:style w:type="character" w:customStyle="1" w:styleId="EncabezadoCar">
+    <w:name w:val="Encabezado Car"/>
+    <w:basedOn w:val="Fuentedeprrafopredeter"/>
+    <w:link w:val="Encabezado"/>
+    <w:uiPriority w:val="99"/>
+    <w:rsid w:val="006E3485"/>
+  </w:style>
+  <w:style w:type="paragraph" w:styleId="Piedepgina">
+    <w:name w:val="footer"/>
+    <w:basedOn w:val="Normal"/>
+    <w:link w:val="PiedepginaCar"/>
+    <w:uiPriority w:val="99"/>
+    <w:unhideWhenUsed/>
+    <w:rsid w:val="006E3485"/>
+    <w:pPr>
+      <w:tabs>
+        <w:tab w:val="center" w:pos="4252"/>
+        <w:tab w:val="right" w:pos="8504"/>
+      </w:tabs>
+      <w:spacing w:after="0" w:line="240" w:lineRule="auto"/>
+    </w:pPr>
+  </w:style>
+  <w:style w:type="character" w:customStyle="1" w:styleId="PiedepginaCar">
+    <w:name w:val="Pie de página Car"/>
+    <w:basedOn w:val="Fuentedeprrafopredeter"/>
+    <w:link w:val="Piedepgina"/>
+    <w:uiPriority w:val="99"/>
+    <w:rsid w:val="006E3485"/>
+  </w:style>
+  <w:style w:type="character" w:customStyle="1" w:styleId="Ttulo2Car">
+    <w:name w:val="Título 2 Car"/>
+    <w:basedOn w:val="Fuentedeprrafopredeter"/>
+    <w:link w:val="Ttulo2"/>
+    <w:uiPriority w:val="9"/>
+    <w:rsid w:val="006E3485"/>
+    <w:rPr>
+      <w:rFonts w:asciiTheme="majorHAnsi" w:eastAsiaTheme="majorEastAsia" w:hAnsiTheme="majorHAnsi" w:cstheme="majorBidi"/>
+      <w:color w:val="2F5496" w:themeColor="accent1" w:themeShade="BF"/>
+      <w:sz w:val="36"/>
+      <w:szCs w:val="26"/>
+    </w:rPr>
+  </w:style>
+  <w:style w:type="character" w:customStyle="1" w:styleId="Ttulo3Car">
+    <w:name w:val="Título 3 Car"/>
+    <w:basedOn w:val="Fuentedeprrafopredeter"/>
+    <w:link w:val="Ttulo3"/>
+    <w:uiPriority w:val="9"/>
+    <w:rsid w:val="006E3485"/>
+    <w:rPr>
+      <w:rFonts w:asciiTheme="majorHAnsi" w:eastAsiaTheme="majorEastAsia" w:hAnsiTheme="majorHAnsi" w:cstheme="majorBidi"/>
+      <w:color w:val="1F3763" w:themeColor="accent1" w:themeShade="7F"/>
+      <w:sz w:val="24"/>
+      <w:szCs w:val="24"/>
+    </w:rPr>
+  </w:style>
+  <w:style w:type="paragraph" w:styleId="Bibliografa">
+    <w:name w:val="Bibliography"/>
+    <w:basedOn w:val="Normal"/>
+    <w:next w:val="Normal"/>
+    <w:uiPriority w:val="37"/>
+    <w:unhideWhenUsed/>
+    <w:rsid w:val="004B1D4A"/>
+  </w:style>
+  <w:style w:type="character" w:styleId="Hipervnculo">
+    <w:name w:val="Hyperlink"/>
+    <w:basedOn w:val="Fuentedeprrafopredeter"/>
+    <w:uiPriority w:val="99"/>
+    <w:unhideWhenUsed/>
+    <w:rsid w:val="000459DE"/>
+    <w:rPr>
+      <w:color w:val="0563C1" w:themeColor="hyperlink"/>
+      <w:u w:val="single"/>
+    </w:rPr>
+  </w:style>
+  <w:style w:type="character" w:styleId="Mencinsinresolver">
+    <w:name w:val="Unresolved Mention"/>
+    <w:basedOn w:val="Fuentedeprrafopredeter"/>
+    <w:uiPriority w:val="99"/>
+    <w:semiHidden/>
+    <w:unhideWhenUsed/>
+    <w:rsid w:val="000459DE"/>
+    <w:rPr>
+      <w:color w:val="605E5C"/>
+      <w:shd w:val="clear" w:color="auto" w:fill="E1DFDD"/>
     </w:rPr>
   </w:style>
 </w:styles>
@@ -824,4 +1185,90 @@
     </a:ext>
   </a:extLst>
 </a:theme>
+</file>
+
+<file path=word/webextensions/taskpanes.xml><?xml version="1.0" encoding="utf-8"?>
+<wetp:taskpanes xmlns:wetp="http://schemas.microsoft.com/office/webextensions/taskpanes/2010/11">
+  <wetp:taskpane dockstate="right" visibility="0" width="525" row="3">
+    <wetp:webextensionref xmlns:r="http://schemas.openxmlformats.org/officeDocument/2006/relationships" r:id="rId1"/>
+  </wetp:taskpane>
+</wetp:taskpanes>
+</file>
+
+<file path=word/webextensions/webextension1.xml><?xml version="1.0" encoding="utf-8"?>
+<we:webextension xmlns:we="http://schemas.microsoft.com/office/webextensions/webextension/2010/11" id="{1EA6A16E-3E1A-475A-915D-AACE0A1BE81E}">
+  <we:reference id="f78a3046-9e99-4300-aa2b-5814002b01a2" version="1.35.0.0" store="EXCatalog" storeType="EXCatalog"/>
+  <we:alternateReferences>
+    <we:reference id="WA104382081" version="1.35.0.0" store="es-ES" storeType="OMEX"/>
+  </we:alternateReferences>
+  <we:properties>
+    <we:property name="MENDELEY_CITATIONS" value="[]"/>
+  </we:properties>
+  <we:bindings/>
+  <we:snapshot xmlns:r="http://schemas.openxmlformats.org/officeDocument/2006/relationships"/>
+</we:webextension>
+</file>
+
+<file path=customXml/item1.xml><?xml version="1.0" encoding="utf-8"?>
+<b:Sources xmlns:b="http://schemas.openxmlformats.org/officeDocument/2006/bibliography" xmlns="http://schemas.openxmlformats.org/officeDocument/2006/bibliography" SelectedStyle="\APASixthEditionOfficeOnline.xsl" StyleName="APA" Version="6">
+  <b:Source>
+    <b:Tag>CPUWorld</b:Tag>
+    <b:SourceType>InternetSite</b:SourceType>
+    <b:Guid>{17B50762-3566-448C-9D50-C81105C69209}</b:Guid>
+    <b:Title>cpu-world.com</b:Title>
+    <b:Year>2022</b:Year>
+    <b:Author>
+      <b:Author>
+        <b:Corporate>svmlegacy</b:Corporate>
+      </b:Author>
+    </b:Author>
+    <b:Month>Mayo</b:Month>
+    <b:Day>29</b:Day>
+    <b:URL>https://www.cpu-world.com/CPUs/Zen/AMD-Ryzen%207%205800X3D.html</b:URL>
+    <b:RefOrder>1</b:RefOrder>
+  </b:Source>
+  <b:Source>
+    <b:Tag>AMD</b:Tag>
+    <b:SourceType>InternetSite</b:SourceType>
+    <b:Guid>{1C23EE88-6BB6-4E8F-9214-45C189C41705}</b:Guid>
+    <b:Author>
+      <b:Author>
+        <b:Corporate>AMD</b:Corporate>
+      </b:Author>
+    </b:Author>
+    <b:Title>AMD</b:Title>
+    <b:URL>https://www.amd.com/en/product/11576</b:URL>
+    <b:RefOrder>2</b:RefOrder>
+  </b:Source>
+  <b:Source>
+    <b:Tag>Alc22</b:Tag>
+    <b:SourceType>InternetSite</b:SourceType>
+    <b:Guid>{F2BB14A9-1021-4639-A451-5DBE6E60AFAB}</b:Guid>
+    <b:Author>
+      <b:Author>
+        <b:NameList>
+          <b:Person>
+            <b:Last>Alcorn</b:Last>
+            <b:First>Paul</b:First>
+          </b:Person>
+        </b:NameList>
+      </b:Author>
+    </b:Author>
+    <b:Title>Tom's hardware</b:Title>
+    <b:InternetSiteTitle>Tom's hardware</b:InternetSiteTitle>
+    <b:Year>2022</b:Year>
+    <b:Month>Mayo</b:Month>
+    <b:Day>29</b:Day>
+    <b:URL>https://www.tomshardware.com/reviews/amd-ryzen-7-5800x3d-review/2</b:URL>
+    <b:RefOrder>3</b:RefOrder>
+  </b:Source>
+</b:Sources>
+</file>
+
+<file path=customXml/itemProps1.xml><?xml version="1.0" encoding="utf-8"?>
+<ds:datastoreItem xmlns:ds="http://schemas.openxmlformats.org/officeDocument/2006/customXml" ds:itemID="{E72BE15F-FE3E-4A18-91DB-587584A52B68}">
+  <ds:schemaRefs>
+    <ds:schemaRef ds:uri="http://schemas.openxmlformats.org/officeDocument/2006/bibliography"/>
+  </ds:schemaRefs>
+</ds:datastoreItem>
 </file>
</xml_diff>